<commit_message>
update inserts and select all
</commit_message>
<xml_diff>
--- a/DB_Week3_Task.docx
+++ b/DB_Week3_Task.docx
@@ -851,10 +851,10 @@
         </w:rPr>
         <w:lastRenderedPageBreak/>
         <w:drawing>
-          <wp:inline distT="0" distB="0" distL="0" distR="0" wp14:anchorId="18C886FE" wp14:editId="0F632712">
-            <wp:extent cx="5727700" cy="1518920"/>
-            <wp:effectExtent l="0" t="0" r="6350" b="5080"/>
-            <wp:docPr id="3" name="Picture 3"/>
+          <wp:inline distT="0" distB="0" distL="0" distR="0" wp14:anchorId="7E8461E1" wp14:editId="6936A088">
+            <wp:extent cx="5727700" cy="3114040"/>
+            <wp:effectExtent l="0" t="0" r="6350" b="0"/>
+            <wp:docPr id="6" name="Picture 6"/>
             <wp:cNvGraphicFramePr>
               <a:graphicFrameLocks xmlns:a="http://schemas.openxmlformats.org/drawingml/2006/main" noChangeAspect="1"/>
             </wp:cNvGraphicFramePr>
@@ -874,7 +874,7 @@
                   <pic:spPr>
                     <a:xfrm>
                       <a:off x="0" y="0"/>
-                      <a:ext cx="5727700" cy="1518920"/>
+                      <a:ext cx="5727700" cy="3114040"/>
                     </a:xfrm>
                     <a:prstGeom prst="rect">
                       <a:avLst/>
@@ -1032,8 +1032,6 @@
         </w:rPr>
         <w:t>Select * from Client result set</w:t>
       </w:r>
-      <w:bookmarkStart w:id="0" w:name="_GoBack"/>
-      <w:bookmarkEnd w:id="0"/>
       <w:r>
         <w:rPr>
           <w:rFonts w:ascii="Calibri" w:eastAsia="Times New Roman" w:hAnsi="Calibri" w:cs="Calibri"/>
@@ -1049,10 +1047,10 @@
           <w:noProof/>
         </w:rPr>
         <w:drawing>
-          <wp:inline distT="0" distB="0" distL="0" distR="0" wp14:anchorId="57A89A14" wp14:editId="7A2BE7CD">
-            <wp:extent cx="5029200" cy="1419225"/>
-            <wp:effectExtent l="0" t="0" r="0" b="9525"/>
-            <wp:docPr id="5" name="Picture 5"/>
+          <wp:inline distT="0" distB="0" distL="0" distR="0" wp14:anchorId="70759C64" wp14:editId="6AFDA711">
+            <wp:extent cx="4991100" cy="1695450"/>
+            <wp:effectExtent l="0" t="0" r="0" b="0"/>
+            <wp:docPr id="7" name="Picture 7"/>
             <wp:cNvGraphicFramePr>
               <a:graphicFrameLocks xmlns:a="http://schemas.openxmlformats.org/drawingml/2006/main" noChangeAspect="1"/>
             </wp:cNvGraphicFramePr>
@@ -1072,7 +1070,7 @@
                   <pic:spPr>
                     <a:xfrm>
                       <a:off x="0" y="0"/>
-                      <a:ext cx="5029200" cy="1419225"/>
+                      <a:ext cx="4991100" cy="1695450"/>
                     </a:xfrm>
                     <a:prstGeom prst="rect">
                       <a:avLst/>
@@ -1106,76 +1104,58 @@
           <w:szCs w:val="22"/>
         </w:rPr>
       </w:pPr>
-      <w:r>
-        <w:rPr>
-          <w:rFonts w:ascii="Calibri" w:eastAsia="Times New Roman" w:hAnsi="Calibri" w:cs="Calibri"/>
-          <w:b/>
-          <w:bCs/>
-          <w:sz w:val="22"/>
-          <w:szCs w:val="22"/>
-        </w:rPr>
-        <w:t xml:space="preserve">Task </w:t>
-      </w:r>
-      <w:r>
-        <w:rPr>
-          <w:rFonts w:ascii="Calibri" w:eastAsia="Times New Roman" w:hAnsi="Calibri" w:cs="Calibri"/>
-          <w:b/>
-          <w:bCs/>
-          <w:sz w:val="22"/>
-          <w:szCs w:val="22"/>
-        </w:rPr>
-        <w:t>6</w:t>
-      </w:r>
-      <w:r>
-        <w:rPr>
-          <w:rFonts w:ascii="Calibri" w:eastAsia="Times New Roman" w:hAnsi="Calibri" w:cs="Calibri"/>
-          <w:b/>
-          <w:bCs/>
-          <w:sz w:val="22"/>
-          <w:szCs w:val="22"/>
-        </w:rPr>
-        <w:t>: Queries</w:t>
-      </w:r>
     </w:p>
     <w:p>
       <w:pPr>
         <w:spacing w:before="100" w:beforeAutospacing="1" w:after="100" w:afterAutospacing="1"/>
-        <w:ind w:firstLine="720"/>
-        <w:rPr>
-          <w:rFonts w:ascii="Calibri" w:eastAsia="Times New Roman" w:hAnsi="Calibri" w:cs="Calibri"/>
-          <w:b/>
-          <w:color w:val="000000" w:themeColor="text1"/>
-          <w:sz w:val="22"/>
-          <w:szCs w:val="22"/>
-        </w:rPr>
-      </w:pPr>
-      <w:r>
-        <w:rPr>
-          <w:rFonts w:ascii="Calibri" w:eastAsia="Times New Roman" w:hAnsi="Calibri" w:cs="Calibri"/>
-          <w:b/>
-          <w:color w:val="000000" w:themeColor="text1"/>
-          <w:sz w:val="22"/>
-          <w:szCs w:val="22"/>
-        </w:rPr>
-        <w:t>Query 1:</w:t>
-      </w:r>
-      <w:r>
-        <w:rPr>
-          <w:rFonts w:ascii="Calibri" w:eastAsia="Times New Roman" w:hAnsi="Calibri" w:cs="Calibri"/>
-          <w:b/>
-          <w:color w:val="000000" w:themeColor="text1"/>
-          <w:sz w:val="22"/>
-          <w:szCs w:val="22"/>
-        </w:rPr>
-        <w:t xml:space="preserve"> Query &amp; Result Set</w:t>
+        <w:rPr>
+          <w:rFonts w:ascii="Calibri" w:eastAsia="Times New Roman" w:hAnsi="Calibri" w:cs="Calibri"/>
+          <w:b/>
+          <w:bCs/>
+          <w:sz w:val="22"/>
+          <w:szCs w:val="22"/>
+        </w:rPr>
+      </w:pPr>
+      <w:bookmarkStart w:id="0" w:name="_GoBack"/>
+      <w:bookmarkEnd w:id="0"/>
+      <w:r>
+        <w:rPr>
+          <w:rFonts w:ascii="Calibri" w:eastAsia="Times New Roman" w:hAnsi="Calibri" w:cs="Calibri"/>
+          <w:b/>
+          <w:bCs/>
+          <w:sz w:val="22"/>
+          <w:szCs w:val="22"/>
+        </w:rPr>
+        <w:lastRenderedPageBreak/>
+        <w:t xml:space="preserve">Task </w:t>
+      </w:r>
+      <w:r>
+        <w:rPr>
+          <w:rFonts w:ascii="Calibri" w:eastAsia="Times New Roman" w:hAnsi="Calibri" w:cs="Calibri"/>
+          <w:b/>
+          <w:bCs/>
+          <w:sz w:val="22"/>
+          <w:szCs w:val="22"/>
+        </w:rPr>
+        <w:t>4</w:t>
+      </w:r>
+      <w:r>
+        <w:rPr>
+          <w:rFonts w:ascii="Calibri" w:eastAsia="Times New Roman" w:hAnsi="Calibri" w:cs="Calibri"/>
+          <w:b/>
+          <w:bCs/>
+          <w:sz w:val="22"/>
+          <w:szCs w:val="22"/>
+        </w:rPr>
+        <w:t>: Queries</w:t>
       </w:r>
     </w:p>
     <w:p>
       <w:pPr>
         <w:spacing w:before="100" w:beforeAutospacing="1" w:after="100" w:afterAutospacing="1"/>
-        <w:ind w:firstLine="720"/>
-        <w:rPr>
-          <w:rFonts w:ascii="Calibri" w:eastAsia="Times New Roman" w:hAnsi="Calibri" w:cs="Calibri"/>
+        <w:rPr>
+          <w:rFonts w:ascii="Calibri" w:eastAsia="Times New Roman" w:hAnsi="Calibri" w:cs="Calibri"/>
+          <w:b/>
           <w:color w:val="000000" w:themeColor="text1"/>
           <w:sz w:val="22"/>
           <w:szCs w:val="22"/>
@@ -1184,11 +1164,32 @@
       <w:r>
         <w:rPr>
           <w:rFonts w:ascii="Calibri" w:eastAsia="Times New Roman" w:hAnsi="Calibri" w:cs="Calibri"/>
+          <w:b/>
           <w:color w:val="000000" w:themeColor="text1"/>
           <w:sz w:val="22"/>
           <w:szCs w:val="22"/>
         </w:rPr>
-        <w:tab/>
+        <w:t>Query 1:</w:t>
+      </w:r>
+      <w:r>
+        <w:rPr>
+          <w:rFonts w:ascii="Calibri" w:eastAsia="Times New Roman" w:hAnsi="Calibri" w:cs="Calibri"/>
+          <w:b/>
+          <w:color w:val="000000" w:themeColor="text1"/>
+          <w:sz w:val="22"/>
+          <w:szCs w:val="22"/>
+        </w:rPr>
+        <w:t xml:space="preserve"> Query &amp; Result Set</w:t>
+      </w:r>
+      <w:r>
+        <w:rPr>
+          <w:rFonts w:ascii="Calibri" w:eastAsia="Times New Roman" w:hAnsi="Calibri" w:cs="Calibri"/>
+          <w:b/>
+          <w:color w:val="000000" w:themeColor="text1"/>
+          <w:sz w:val="22"/>
+          <w:szCs w:val="22"/>
+        </w:rPr>
+        <w:br/>
       </w:r>
     </w:p>
     <w:p>
@@ -1197,7 +1198,6 @@
         <w:ind w:firstLine="720"/>
         <w:rPr>
           <w:rFonts w:ascii="Calibri" w:eastAsia="Times New Roman" w:hAnsi="Calibri" w:cs="Calibri"/>
-          <w:b/>
           <w:color w:val="000000" w:themeColor="text1"/>
           <w:sz w:val="22"/>
           <w:szCs w:val="22"/>
@@ -1206,22 +1206,11 @@
       <w:r>
         <w:rPr>
           <w:rFonts w:ascii="Calibri" w:eastAsia="Times New Roman" w:hAnsi="Calibri" w:cs="Calibri"/>
-          <w:b/>
           <w:color w:val="000000" w:themeColor="text1"/>
           <w:sz w:val="22"/>
           <w:szCs w:val="22"/>
         </w:rPr>
-        <w:t>Query 2:</w:t>
-      </w:r>
-      <w:r>
-        <w:rPr>
-          <w:rFonts w:ascii="Calibri" w:eastAsia="Times New Roman" w:hAnsi="Calibri" w:cs="Calibri"/>
-          <w:b/>
-          <w:color w:val="000000" w:themeColor="text1"/>
-          <w:sz w:val="22"/>
-          <w:szCs w:val="22"/>
-        </w:rPr>
-        <w:t xml:space="preserve"> Query &amp; Result Set</w:t>
+        <w:tab/>
       </w:r>
     </w:p>
     <w:p>
@@ -1235,11 +1224,30 @@
           <w:szCs w:val="22"/>
         </w:rPr>
       </w:pPr>
+      <w:r>
+        <w:rPr>
+          <w:rFonts w:ascii="Calibri" w:eastAsia="Times New Roman" w:hAnsi="Calibri" w:cs="Calibri"/>
+          <w:b/>
+          <w:color w:val="000000" w:themeColor="text1"/>
+          <w:sz w:val="22"/>
+          <w:szCs w:val="22"/>
+        </w:rPr>
+        <w:t>Query 2:</w:t>
+      </w:r>
+      <w:r>
+        <w:rPr>
+          <w:rFonts w:ascii="Calibri" w:eastAsia="Times New Roman" w:hAnsi="Calibri" w:cs="Calibri"/>
+          <w:b/>
+          <w:color w:val="000000" w:themeColor="text1"/>
+          <w:sz w:val="22"/>
+          <w:szCs w:val="22"/>
+        </w:rPr>
+        <w:t xml:space="preserve"> Query &amp; Result Set</w:t>
+      </w:r>
     </w:p>
     <w:p>
       <w:pPr>
         <w:spacing w:before="100" w:beforeAutospacing="1" w:after="100" w:afterAutospacing="1"/>
-        <w:ind w:firstLine="720"/>
         <w:rPr>
           <w:rFonts w:ascii="Calibri" w:eastAsia="Times New Roman" w:hAnsi="Calibri" w:cs="Calibri"/>
           <w:b/>
@@ -1248,52 +1256,64 @@
           <w:szCs w:val="22"/>
         </w:rPr>
       </w:pPr>
-      <w:r>
-        <w:rPr>
-          <w:rFonts w:ascii="Calibri" w:eastAsia="Times New Roman" w:hAnsi="Calibri" w:cs="Calibri"/>
-          <w:b/>
-          <w:color w:val="000000" w:themeColor="text1"/>
-          <w:sz w:val="22"/>
-          <w:szCs w:val="22"/>
-        </w:rPr>
-        <w:t>Query 3:</w:t>
-      </w:r>
-      <w:r>
-        <w:rPr>
-          <w:rFonts w:ascii="Calibri" w:eastAsia="Times New Roman" w:hAnsi="Calibri" w:cs="Calibri"/>
-          <w:b/>
-          <w:color w:val="000000" w:themeColor="text1"/>
-          <w:sz w:val="22"/>
-          <w:szCs w:val="22"/>
-        </w:rPr>
-        <w:t xml:space="preserve"> </w:t>
-      </w:r>
-      <w:r>
-        <w:rPr>
-          <w:rFonts w:ascii="Calibri" w:eastAsia="Times New Roman" w:hAnsi="Calibri" w:cs="Calibri"/>
-          <w:b/>
-          <w:color w:val="000000" w:themeColor="text1"/>
-          <w:sz w:val="22"/>
-          <w:szCs w:val="22"/>
-        </w:rPr>
-        <w:t>Query &amp; Result Set</w:t>
-      </w:r>
     </w:p>
     <w:p>
       <w:pPr>
         <w:spacing w:before="100" w:beforeAutospacing="1" w:after="100" w:afterAutospacing="1"/>
         <w:rPr>
           <w:rFonts w:ascii="Calibri" w:eastAsia="Times New Roman" w:hAnsi="Calibri" w:cs="Calibri"/>
-          <w:sz w:val="22"/>
-          <w:szCs w:val="22"/>
-        </w:rPr>
-      </w:pPr>
+          <w:b/>
+          <w:color w:val="000000" w:themeColor="text1"/>
+          <w:sz w:val="22"/>
+          <w:szCs w:val="22"/>
+        </w:rPr>
+      </w:pPr>
+      <w:r>
+        <w:rPr>
+          <w:rFonts w:ascii="Calibri" w:eastAsia="Times New Roman" w:hAnsi="Calibri" w:cs="Calibri"/>
+          <w:b/>
+          <w:color w:val="000000" w:themeColor="text1"/>
+          <w:sz w:val="22"/>
+          <w:szCs w:val="22"/>
+        </w:rPr>
+        <w:t>Query 3:</w:t>
+      </w:r>
+      <w:r>
+        <w:rPr>
+          <w:rFonts w:ascii="Calibri" w:eastAsia="Times New Roman" w:hAnsi="Calibri" w:cs="Calibri"/>
+          <w:b/>
+          <w:color w:val="000000" w:themeColor="text1"/>
+          <w:sz w:val="22"/>
+          <w:szCs w:val="22"/>
+        </w:rPr>
+        <w:t xml:space="preserve"> </w:t>
+      </w:r>
+      <w:r>
+        <w:rPr>
+          <w:rFonts w:ascii="Calibri" w:eastAsia="Times New Roman" w:hAnsi="Calibri" w:cs="Calibri"/>
+          <w:b/>
+          <w:color w:val="000000" w:themeColor="text1"/>
+          <w:sz w:val="22"/>
+          <w:szCs w:val="22"/>
+        </w:rPr>
+        <w:t>Query &amp; Result Set</w:t>
+      </w:r>
     </w:p>
     <w:p>
       <w:pPr>
         <w:spacing w:before="100" w:beforeAutospacing="1" w:after="100" w:afterAutospacing="1"/>
         <w:rPr>
           <w:rFonts w:ascii="Calibri" w:eastAsia="Times New Roman" w:hAnsi="Calibri" w:cs="Calibri"/>
+          <w:sz w:val="22"/>
+          <w:szCs w:val="22"/>
+        </w:rPr>
+      </w:pPr>
+    </w:p>
+    <w:p>
+      <w:pPr>
+        <w:spacing w:before="100" w:beforeAutospacing="1" w:after="100" w:afterAutospacing="1"/>
+        <w:rPr>
+          <w:rFonts w:ascii="Calibri" w:eastAsia="Times New Roman" w:hAnsi="Calibri" w:cs="Calibri"/>
           <w:b/>
           <w:bCs/>
           <w:sz w:val="22"/>
@@ -1308,7 +1328,6 @@
           <w:sz w:val="22"/>
           <w:szCs w:val="22"/>
         </w:rPr>
-        <w:lastRenderedPageBreak/>
         <w:t>Task 5: Create View</w:t>
       </w:r>
     </w:p>
@@ -3186,15 +3205,8 @@
 <file path=customXml/itemProps1.xml><?xml version="1.0" encoding="utf-8"?>
 <ds:datastoreItem xmlns:ds="http://schemas.openxmlformats.org/officeDocument/2006/customXml" ds:itemID="{D1C90E62-069E-410B-8EB9-C5A986D84F11}">
   <ds:schemaRefs>
-    <ds:schemaRef ds:uri="http://purl.org/dc/terms/"/>
-    <ds:schemaRef ds:uri="http://purl.org/dc/elements/1.1/"/>
     <ds:schemaRef ds:uri="http://schemas.microsoft.com/office/2006/metadata/properties"/>
-    <ds:schemaRef ds:uri="http://schemas.microsoft.com/office/2006/documentManagement/types"/>
-    <ds:schemaRef ds:uri="http://purl.org/dc/dcmitype/"/>
-    <ds:schemaRef ds:uri="fe196cd4-88da-4cf6-bb4d-c533d830718c"/>
     <ds:schemaRef ds:uri="http://schemas.microsoft.com/office/infopath/2007/PartnerControls"/>
-    <ds:schemaRef ds:uri="http://schemas.openxmlformats.org/package/2006/metadata/core-properties"/>
-    <ds:schemaRef ds:uri="http://www.w3.org/XML/1998/namespace"/>
   </ds:schemaRefs>
 </ds:datastoreItem>
 </file>

</xml_diff>